<commit_message>
karma code coverage added
</commit_message>
<xml_diff>
--- a/Documentation.docx
+++ b/Documentation.docx
@@ -373,6 +373,8 @@
           <w:t>https://github.com/DimoDimov/movies</w:t>
         </w:r>
       </w:hyperlink>
+      <w:bookmarkStart w:id="0" w:name="_GoBack"/>
+      <w:bookmarkEnd w:id="0"/>
     </w:p>
     <w:p>
       <w:pPr>
@@ -381,33 +383,25 @@
           <w:szCs w:val="28"/>
         </w:rPr>
       </w:pPr>
-    </w:p>
-    <w:p>
-      <w:pPr>
+      <w:r>
         <w:rPr>
           <w:sz w:val="28"/>
           <w:szCs w:val="28"/>
         </w:rPr>
-      </w:pPr>
+        <w:t>Steps to Follow</w:t>
+      </w:r>
       <w:r>
         <w:rPr>
           <w:sz w:val="28"/>
           <w:szCs w:val="28"/>
         </w:rPr>
-        <w:t>Steps to Follow</w:t>
+        <w:t xml:space="preserve"> To Run The Project</w:t>
       </w:r>
       <w:r>
         <w:rPr>
           <w:sz w:val="28"/>
           <w:szCs w:val="28"/>
         </w:rPr>
-        <w:t xml:space="preserve"> To Run The Project</w:t>
-      </w:r>
-      <w:r>
-        <w:rPr>
-          <w:sz w:val="28"/>
-          <w:szCs w:val="28"/>
-        </w:rPr>
         <w:t>:</w:t>
       </w:r>
     </w:p>
@@ -421,7 +415,73 @@
     </w:p>
     <w:p>
       <w:r>
-        <w:t>2</w:t>
+        <w:t>2. Make sure npm is up to date</w:t>
+      </w:r>
+      <w:r>
+        <w:t xml:space="preserve"> – Start </w:t>
+      </w:r>
+      <w:r>
+        <w:t>Git Bash</w:t>
+      </w:r>
+      <w:r>
+        <w:t xml:space="preserve"> terminal and copy the following “</w:t>
+      </w:r>
+      <w:r>
+        <w:t>npm update -g npm</w:t>
+      </w:r>
+      <w:r>
+        <w:t>”</w:t>
+      </w:r>
+      <w:r>
+        <w:t xml:space="preserve"> </w:t>
+      </w:r>
+    </w:p>
+    <w:p>
+      <w:r>
+        <w:t xml:space="preserve">2. Install Grunt globally – Start </w:t>
+      </w:r>
+      <w:r>
+        <w:t>Git Bash</w:t>
+      </w:r>
+      <w:r>
+        <w:t xml:space="preserve"> terminal and copy the following “</w:t>
+      </w:r>
+      <w:r>
+        <w:t>npm install -g grunt-cli</w:t>
+      </w:r>
+      <w:r>
+        <w:t>”</w:t>
+      </w:r>
+    </w:p>
+    <w:p>
+      <w:r>
+        <w:t>3</w:t>
+      </w:r>
+      <w:r>
+        <w:t xml:space="preserve">. Install </w:t>
+      </w:r>
+      <w:r>
+        <w:t>Protractor</w:t>
+      </w:r>
+      <w:r>
+        <w:t xml:space="preserve"> globally – Start </w:t>
+      </w:r>
+      <w:r>
+        <w:t xml:space="preserve">Git Bash </w:t>
+      </w:r>
+      <w:r>
+        <w:t>terminal and copy the following “</w:t>
+      </w:r>
+      <w:r>
+        <w:t>npm install -g protractor</w:t>
+      </w:r>
+      <w:r>
+        <w:t>”</w:t>
+      </w:r>
+    </w:p>
+    <w:p>
+      <w:r>
+        <w:t>4</w:t>
       </w:r>
       <w:r>
         <w:t>.</w:t>
@@ -441,7 +501,7 @@
     </w:p>
     <w:p>
       <w:r>
-        <w:t>3</w:t>
+        <w:t>5</w:t>
       </w:r>
       <w:r>
         <w:t xml:space="preserve">. </w:t>
@@ -458,12 +518,10 @@
       <w:r>
         <w:t xml:space="preserve"> from the project directory.</w:t>
       </w:r>
-      <w:bookmarkStart w:id="0" w:name="_GoBack"/>
-      <w:bookmarkEnd w:id="0"/>
-    </w:p>
-    <w:p>
-      <w:r>
-        <w:t>4</w:t>
+    </w:p>
+    <w:p>
+      <w:r>
+        <w:t>6</w:t>
       </w:r>
       <w:r>
         <w:t>. Run the command “grunt start” – to start the server</w:t>
@@ -480,7 +538,7 @@
     </w:p>
     <w:p>
       <w:r>
-        <w:t>5</w:t>
+        <w:t>7</w:t>
       </w:r>
       <w:r>
         <w:t>.</w:t>
@@ -534,7 +592,6 @@
           <w:szCs w:val="36"/>
           <w:u w:val="single"/>
         </w:rPr>
-        <w:lastRenderedPageBreak/>
         <w:t>Structure</w:t>
       </w:r>
     </w:p>
@@ -841,6 +898,7 @@
           <w:sz w:val="28"/>
           <w:szCs w:val="28"/>
         </w:rPr>
+        <w:lastRenderedPageBreak/>
         <w:t>Structure:</w:t>
       </w:r>
     </w:p>
@@ -853,7 +911,6 @@
         </w:rPr>
       </w:pPr>
       <w:r>
-        <w:lastRenderedPageBreak/>
         <w:t xml:space="preserve">Resuable modules. I believe that what works together should live together. All necessary files of </w:t>
       </w:r>
       <w:r>
@@ -1075,6 +1132,7 @@
     </w:p>
     <w:p>
       <w:r>
+        <w:lastRenderedPageBreak/>
         <w:t xml:space="preserve">    index.html -&gt; main html file</w:t>
       </w:r>
     </w:p>
@@ -1096,7 +1154,6 @@
     </w:p>
     <w:p>
       <w:r>
-        <w:lastRenderedPageBreak/>
         <w:t>For the front end I prefer to break down the logic for gathering data from backend:</w:t>
       </w:r>
     </w:p>
@@ -1557,6 +1614,7 @@
     </w:p>
     <w:p>
       <w:r>
+        <w:lastRenderedPageBreak/>
         <w:t xml:space="preserve"> </w:t>
       </w:r>
       <w:r>
@@ -1572,7 +1630,6 @@
     </w:p>
     <w:p>
       <w:r>
-        <w:lastRenderedPageBreak/>
         <w:tab/>
         <w:t>- For each movie, both Title and Year are displayed</w:t>
       </w:r>
@@ -1826,6 +1883,7 @@
         <w:ind w:firstLine="720"/>
       </w:pPr>
       <w:r>
+        <w:lastRenderedPageBreak/>
         <w:t xml:space="preserve">* Remember to always start the server with </w:t>
       </w:r>
       <w:r>
@@ -1858,7 +1916,6 @@
     </w:p>
     <w:p>
       <w:r>
-        <w:lastRenderedPageBreak/>
         <w:t>Commands to run:</w:t>
       </w:r>
     </w:p>
@@ -2289,7 +2346,6 @@
   <w:style w:type="character" w:default="1" w:styleId="DefaultParagraphFont">
     <w:name w:val="Default Paragraph Font"/>
     <w:uiPriority w:val="1"/>
-    <w:semiHidden/>
     <w:unhideWhenUsed/>
   </w:style>
   <w:style w:type="table" w:default="1" w:styleId="TableNormal">

</xml_diff>

<commit_message>
Updated Tests and Refactoring
</commit_message>
<xml_diff>
--- a/Documentation.docx
+++ b/Documentation.docx
@@ -2,24 +2,6 @@
 <file path=word/document.xml><?xml version="1.0" encoding="utf-8"?>
 <w:document xmlns:wpc="http://schemas.microsoft.com/office/word/2010/wordprocessingCanvas" xmlns:mc="http://schemas.openxmlformats.org/markup-compatibility/2006" xmlns:o="urn:schemas-microsoft-com:office:office" xmlns:r="http://schemas.openxmlformats.org/officeDocument/2006/relationships" xmlns:m="http://schemas.openxmlformats.org/officeDocument/2006/math" xmlns:v="urn:schemas-microsoft-com:vml" xmlns:wp14="http://schemas.microsoft.com/office/word/2010/wordprocessingDrawing" xmlns:wp="http://schemas.openxmlformats.org/drawingml/2006/wordprocessingDrawing" xmlns:w10="urn:schemas-microsoft-com:office:word" xmlns:w="http://schemas.openxmlformats.org/wordprocessingml/2006/main" xmlns:w14="http://schemas.microsoft.com/office/word/2010/wordml" xmlns:w15="http://schemas.microsoft.com/office/word/2012/wordml" xmlns:wpg="http://schemas.microsoft.com/office/word/2010/wordprocessingGroup" xmlns:wpi="http://schemas.microsoft.com/office/word/2010/wordprocessingInk" xmlns:wne="http://schemas.microsoft.com/office/word/2006/wordml" xmlns:wps="http://schemas.microsoft.com/office/word/2010/wordprocessingShape" mc:Ignorable="w14 w15 wp14">
   <w:body>
-    <w:p>
-      <w:pPr>
-        <w:jc w:val="center"/>
-        <w:rPr>
-          <w:sz w:val="36"/>
-          <w:szCs w:val="36"/>
-        </w:rPr>
-      </w:pPr>
-    </w:p>
-    <w:p>
-      <w:pPr>
-        <w:jc w:val="center"/>
-        <w:rPr>
-          <w:sz w:val="36"/>
-          <w:szCs w:val="36"/>
-        </w:rPr>
-      </w:pPr>
-    </w:p>
     <w:p>
       <w:pPr>
         <w:jc w:val="center"/>
@@ -373,199 +355,198 @@
           <w:t>https://github.com/DimoDimov/movies</w:t>
         </w:r>
       </w:hyperlink>
+    </w:p>
+    <w:p>
+      <w:pPr>
+        <w:rPr>
+          <w:sz w:val="28"/>
+          <w:szCs w:val="28"/>
+        </w:rPr>
+      </w:pPr>
+      <w:r>
+        <w:rPr>
+          <w:sz w:val="28"/>
+          <w:szCs w:val="28"/>
+        </w:rPr>
+        <w:t>Steps to Follow</w:t>
+      </w:r>
+      <w:r>
+        <w:rPr>
+          <w:sz w:val="28"/>
+          <w:szCs w:val="28"/>
+        </w:rPr>
+        <w:t xml:space="preserve"> To Run The Project</w:t>
+      </w:r>
+      <w:r>
+        <w:rPr>
+          <w:sz w:val="28"/>
+          <w:szCs w:val="28"/>
+        </w:rPr>
+        <w:t>:</w:t>
+      </w:r>
+    </w:p>
+    <w:p>
+      <w:r>
+        <w:t>1. Copy the project to a project directory</w:t>
+      </w:r>
+      <w:r>
+        <w:t>.</w:t>
+      </w:r>
+    </w:p>
+    <w:p>
+      <w:r>
+        <w:t>2. Make sure npm is up to date – Start Git Bash terminal and copy the following “</w:t>
+      </w:r>
+      <w:r>
+        <w:t>npm update -g npm</w:t>
+      </w:r>
+      <w:r>
+        <w:t xml:space="preserve">” </w:t>
+      </w:r>
+    </w:p>
+    <w:p>
+      <w:r>
+        <w:t>3</w:t>
+      </w:r>
+      <w:r>
+        <w:t xml:space="preserve">. Install Grunt globally – Start </w:t>
+      </w:r>
+      <w:r>
+        <w:t>Git Bash</w:t>
+      </w:r>
+      <w:r>
+        <w:t xml:space="preserve"> terminal and copy the following “</w:t>
+      </w:r>
+      <w:r>
+        <w:t>npm install -g grunt-cli</w:t>
+      </w:r>
+      <w:r>
+        <w:t>”</w:t>
+      </w:r>
+    </w:p>
+    <w:p>
+      <w:r>
+        <w:t>4</w:t>
+      </w:r>
+      <w:r>
+        <w:t xml:space="preserve">. Install Protractor globally – Start </w:t>
+      </w:r>
+      <w:r>
+        <w:t xml:space="preserve">Git Bash </w:t>
+      </w:r>
+      <w:r>
+        <w:t>terminal and copy the following “</w:t>
+      </w:r>
+      <w:r>
+        <w:t>npm install -g protractor</w:t>
+      </w:r>
+      <w:r>
+        <w:t>”</w:t>
+      </w:r>
+    </w:p>
+    <w:p>
+      <w:r>
+        <w:t>5</w:t>
+      </w:r>
+      <w:r>
+        <w:t>.</w:t>
+      </w:r>
+      <w:r>
+        <w:t xml:space="preserve"> Open Git bash terminal and r</w:t>
+      </w:r>
+      <w:r>
+        <w:t>un the command “npm install”</w:t>
+      </w:r>
+      <w:r>
+        <w:t xml:space="preserve"> – to instal npm modules</w:t>
+      </w:r>
+      <w:r>
+        <w:t>, bower modules will install automatically. Selenium will check to updates automatically. All necessary libraries will be copied to the project.</w:t>
+      </w:r>
+    </w:p>
+    <w:p>
+      <w:r>
+        <w:t>6</w:t>
+      </w:r>
+      <w:r>
+        <w:t xml:space="preserve">. </w:t>
+      </w:r>
+      <w:r>
+        <w:t>Start</w:t>
+      </w:r>
+      <w:r>
+        <w:t xml:space="preserve"> </w:t>
+      </w:r>
+      <w:r>
+        <w:t>two Git Bash terminals</w:t>
+      </w:r>
+      <w:r>
+        <w:t xml:space="preserve"> from the project directory.</w:t>
+      </w:r>
+    </w:p>
+    <w:p>
+      <w:r>
+        <w:t>7</w:t>
+      </w:r>
+      <w:r>
+        <w:t>. Run the command “grunt start” – to start the server</w:t>
+      </w:r>
+      <w:r>
+        <w:t xml:space="preserve"> </w:t>
+      </w:r>
+      <w:r>
+        <w:t>from</w:t>
+      </w:r>
+      <w:r>
+        <w:t xml:space="preserve"> the first Git Bash terminal.</w:t>
+      </w:r>
+    </w:p>
+    <w:p>
+      <w:r>
+        <w:t>8</w:t>
+      </w:r>
+      <w:r>
+        <w:t>.</w:t>
+      </w:r>
+      <w:r>
+        <w:t xml:space="preserve"> From</w:t>
+      </w:r>
+      <w:r>
+        <w:t xml:space="preserve"> the second</w:t>
+      </w:r>
+      <w:r>
+        <w:t xml:space="preserve"> Git </w:t>
+      </w:r>
+      <w:r>
+        <w:t>B</w:t>
+      </w:r>
+      <w:r>
+        <w:t xml:space="preserve">ash terminal </w:t>
+      </w:r>
+      <w:r>
+        <w:t>r</w:t>
+      </w:r>
+      <w:r>
+        <w:t>un the command “grunt test” – to start all the tests</w:t>
+      </w:r>
+      <w:r>
+        <w:t>.</w:t>
+      </w:r>
+    </w:p>
+    <w:p>
+      <w:r>
+        <w:t>9</w:t>
+      </w:r>
+      <w:r>
+        <w:t>. Code coverage of the test – summary on the console. The complete reports are in ‘test-coverage’ fol</w:t>
+      </w:r>
+      <w:r>
+        <w:t>d</w:t>
+      </w:r>
       <w:bookmarkStart w:id="0" w:name="_GoBack"/>
       <w:bookmarkEnd w:id="0"/>
-    </w:p>
-    <w:p>
-      <w:pPr>
-        <w:rPr>
-          <w:sz w:val="28"/>
-          <w:szCs w:val="28"/>
-        </w:rPr>
-      </w:pPr>
-      <w:r>
-        <w:rPr>
-          <w:sz w:val="28"/>
-          <w:szCs w:val="28"/>
-        </w:rPr>
-        <w:t>Steps to Follow</w:t>
-      </w:r>
-      <w:r>
-        <w:rPr>
-          <w:sz w:val="28"/>
-          <w:szCs w:val="28"/>
-        </w:rPr>
-        <w:t xml:space="preserve"> To Run The Project</w:t>
-      </w:r>
-      <w:r>
-        <w:rPr>
-          <w:sz w:val="28"/>
-          <w:szCs w:val="28"/>
-        </w:rPr>
-        <w:t>:</w:t>
-      </w:r>
-    </w:p>
-    <w:p>
-      <w:r>
-        <w:t>1. Copy the project to a project directory</w:t>
-      </w:r>
-      <w:r>
-        <w:t>.</w:t>
-      </w:r>
-    </w:p>
-    <w:p>
-      <w:r>
-        <w:t>2. Make sure npm is up to date</w:t>
-      </w:r>
-      <w:r>
-        <w:t xml:space="preserve"> – Start </w:t>
-      </w:r>
-      <w:r>
-        <w:t>Git Bash</w:t>
-      </w:r>
-      <w:r>
-        <w:t xml:space="preserve"> terminal and copy the following “</w:t>
-      </w:r>
-      <w:r>
-        <w:t>npm update -g npm</w:t>
-      </w:r>
-      <w:r>
-        <w:t>”</w:t>
-      </w:r>
-      <w:r>
-        <w:t xml:space="preserve"> </w:t>
-      </w:r>
-    </w:p>
-    <w:p>
-      <w:r>
-        <w:t xml:space="preserve">2. Install Grunt globally – Start </w:t>
-      </w:r>
-      <w:r>
-        <w:t>Git Bash</w:t>
-      </w:r>
-      <w:r>
-        <w:t xml:space="preserve"> terminal and copy the following “</w:t>
-      </w:r>
-      <w:r>
-        <w:t>npm install -g grunt-cli</w:t>
-      </w:r>
-      <w:r>
-        <w:t>”</w:t>
-      </w:r>
-    </w:p>
-    <w:p>
-      <w:r>
-        <w:t>3</w:t>
-      </w:r>
-      <w:r>
-        <w:t xml:space="preserve">. Install </w:t>
-      </w:r>
-      <w:r>
-        <w:t>Protractor</w:t>
-      </w:r>
-      <w:r>
-        <w:t xml:space="preserve"> globally – Start </w:t>
-      </w:r>
-      <w:r>
-        <w:t xml:space="preserve">Git Bash </w:t>
-      </w:r>
-      <w:r>
-        <w:t>terminal and copy the following “</w:t>
-      </w:r>
-      <w:r>
-        <w:t>npm install -g protractor</w:t>
-      </w:r>
-      <w:r>
-        <w:t>”</w:t>
-      </w:r>
-    </w:p>
-    <w:p>
-      <w:r>
-        <w:t>4</w:t>
-      </w:r>
-      <w:r>
-        <w:t>.</w:t>
-      </w:r>
-      <w:r>
-        <w:t xml:space="preserve"> Open Git bash terminal and r</w:t>
-      </w:r>
-      <w:r>
-        <w:t>un the command “npm install”</w:t>
-      </w:r>
-      <w:r>
-        <w:t xml:space="preserve"> – to instal npm modules</w:t>
-      </w:r>
-      <w:r>
-        <w:t>, bower modules will install automatically. Selenium will check to updates automatically. All necessary libraries will be copied to the project.</w:t>
-      </w:r>
-    </w:p>
-    <w:p>
-      <w:r>
-        <w:t>5</w:t>
-      </w:r>
-      <w:r>
-        <w:t xml:space="preserve">. </w:t>
-      </w:r>
-      <w:r>
-        <w:t>Start</w:t>
-      </w:r>
-      <w:r>
-        <w:t xml:space="preserve"> </w:t>
-      </w:r>
-      <w:r>
-        <w:t>two Git Bash terminals</w:t>
-      </w:r>
-      <w:r>
-        <w:t xml:space="preserve"> from the project directory.</w:t>
-      </w:r>
-    </w:p>
-    <w:p>
-      <w:r>
-        <w:t>6</w:t>
-      </w:r>
-      <w:r>
-        <w:t>. Run the command “grunt start” – to start the server</w:t>
-      </w:r>
-      <w:r>
-        <w:t xml:space="preserve"> </w:t>
-      </w:r>
-      <w:r>
-        <w:t>from</w:t>
-      </w:r>
-      <w:r>
-        <w:t xml:space="preserve"> the first Git Bash terminal.</w:t>
-      </w:r>
-    </w:p>
-    <w:p>
-      <w:r>
-        <w:t>7</w:t>
-      </w:r>
-      <w:r>
-        <w:t>.</w:t>
-      </w:r>
-      <w:r>
-        <w:t xml:space="preserve"> From</w:t>
-      </w:r>
-      <w:r>
-        <w:t xml:space="preserve"> the second</w:t>
-      </w:r>
-      <w:r>
-        <w:t xml:space="preserve"> Git </w:t>
-      </w:r>
-      <w:r>
-        <w:t>B</w:t>
-      </w:r>
-      <w:r>
-        <w:t xml:space="preserve">ash terminal </w:t>
-      </w:r>
-      <w:r>
-        <w:t>r</w:t>
-      </w:r>
-      <w:r>
-        <w:t>un the command “grunt test” – to start all the tests</w:t>
-      </w:r>
-      <w:r>
-        <w:t>.</w:t>
+      <w:r>
+        <w:t>er</w:t>
       </w:r>
     </w:p>
     <w:p>
@@ -592,6 +573,44 @@
           <w:szCs w:val="36"/>
           <w:u w:val="single"/>
         </w:rPr>
+        <w:lastRenderedPageBreak/>
+        <w:t>Approach</w:t>
+      </w:r>
+    </w:p>
+    <w:p>
+      <w:r>
+        <w:tab/>
+        <w:t>Back end - as no documentation was provided regarding how to handle the bad requests – wheather to handle the errors silentley or to show error messages, I decide to silently handle the bad requests and return any valid result if possible. I believe this approach is more challenging.</w:t>
+      </w:r>
+    </w:p>
+    <w:p>
+      <w:pPr>
+        <w:rPr>
+          <w:sz w:val="36"/>
+          <w:szCs w:val="36"/>
+          <w:u w:val="single"/>
+        </w:rPr>
+      </w:pPr>
+      <w:r>
+        <w:tab/>
+        <w:t>Front end – the restrictions applied in the front end layer will not allow inappropriate requests to be send.</w:t>
+      </w:r>
+    </w:p>
+    <w:p>
+      <w:pPr>
+        <w:jc w:val="center"/>
+        <w:rPr>
+          <w:sz w:val="36"/>
+          <w:szCs w:val="36"/>
+          <w:u w:val="single"/>
+        </w:rPr>
+      </w:pPr>
+      <w:r>
+        <w:rPr>
+          <w:sz w:val="36"/>
+          <w:szCs w:val="36"/>
+          <w:u w:val="single"/>
+        </w:rPr>
         <w:t>Structure</w:t>
       </w:r>
     </w:p>
@@ -762,7 +781,13 @@
         <w:t>n</w:t>
       </w:r>
       <w:r>
-        <w:t xml:space="preserve"> abstraction for asychronous programming. I also prefer to detach my logic into separate, middleware files. I do this on purpose. I create different modules of logic. One or combination of several modules might implement the endpoint logic.</w:t>
+        <w:t xml:space="preserve"> abstraction for asychronous programming. I also prefer to detach my logic into separate, middleware files. I do this on purpose. I </w:t>
+      </w:r>
+      <w:r>
+        <w:t>break down the logic into separeate</w:t>
+      </w:r>
+      <w:r>
+        <w:t xml:space="preserve"> modules. One or combination of several modules might implement the endpoint logic.</w:t>
       </w:r>
     </w:p>
     <w:p>
@@ -795,7 +820,10 @@
     </w:p>
     <w:p>
       <w:r>
-        <w:t>- The server is  serving server/data.json when a request is made to /api/movies</w:t>
+        <w:t xml:space="preserve">- The server is </w:t>
+      </w:r>
+      <w:r>
+        <w:t>serving server/data.json when a request is made to /api/movies</w:t>
       </w:r>
     </w:p>
     <w:p>
@@ -859,12 +887,6 @@
       <w:r>
         <w:t>. In the tests you can find various scenarious where I am showing the very Best Practices for testing promises. The comments are all around the implementation and the testing logic.</w:t>
       </w:r>
-    </w:p>
-    <w:p/>
-    <w:p>
-      <w:pPr>
-        <w:ind w:firstLine="720"/>
-      </w:pPr>
     </w:p>
     <w:p/>
     <w:p>
@@ -882,6 +904,7 @@
           <w:szCs w:val="32"/>
           <w:u w:val="single"/>
         </w:rPr>
+        <w:lastRenderedPageBreak/>
         <w:t>Client (Front End) layer</w:t>
       </w:r>
     </w:p>
@@ -898,7 +921,6 @@
           <w:sz w:val="28"/>
           <w:szCs w:val="28"/>
         </w:rPr>
-        <w:lastRenderedPageBreak/>
         <w:t>Structure:</w:t>
       </w:r>
     </w:p>
@@ -959,8 +981,13 @@
         <w:t xml:space="preserve"> (Controllers, Directive</w:t>
       </w:r>
       <w:r>
-        <w:t>, Views</w:t>
-      </w:r>
+        <w:t xml:space="preserve">, </w:t>
+      </w:r>
+      <w:proofErr w:type="gramStart"/>
+      <w:r>
+        <w:t>Views</w:t>
+      </w:r>
+      <w:proofErr w:type="gramEnd"/>
       <w:r>
         <w:t>)</w:t>
       </w:r>
@@ -1037,12 +1064,28 @@
     </w:p>
     <w:p>
       <w:r>
-        <w:t xml:space="preserve">    app/ -&gt; files of the application</w:t>
-      </w:r>
-    </w:p>
-    <w:p>
-      <w:r>
-        <w:t xml:space="preserve">     dist/ -&gt; the concatenated js and css files</w:t>
+        <w:t xml:space="preserve">    </w:t>
+      </w:r>
+      <w:proofErr w:type="gramStart"/>
+      <w:r>
+        <w:t>app</w:t>
+      </w:r>
+      <w:proofErr w:type="gramEnd"/>
+      <w:r>
+        <w:t>/ -&gt; files of the application</w:t>
+      </w:r>
+    </w:p>
+    <w:p>
+      <w:r>
+        <w:t xml:space="preserve">     </w:t>
+      </w:r>
+      <w:proofErr w:type="gramStart"/>
+      <w:r>
+        <w:t>dist</w:t>
+      </w:r>
+      <w:proofErr w:type="gramEnd"/>
+      <w:r>
+        <w:t>/ -&gt; the concatenated js and css files</w:t>
       </w:r>
     </w:p>
     <w:p>
@@ -1062,7 +1105,15 @@
     </w:p>
     <w:p>
       <w:r>
-        <w:t xml:space="preserve">         login/ -&gt; login module directory</w:t>
+        <w:t xml:space="preserve">         </w:t>
+      </w:r>
+      <w:proofErr w:type="gramStart"/>
+      <w:r>
+        <w:t>login</w:t>
+      </w:r>
+      <w:proofErr w:type="gramEnd"/>
+      <w:r>
+        <w:t>/ -&gt; login module directory</w:t>
       </w:r>
     </w:p>
     <w:p>
@@ -1082,7 +1133,15 @@
     </w:p>
     <w:p>
       <w:r>
-        <w:t xml:space="preserve">         listMovies/ -&gt; listMovies module directory</w:t>
+        <w:t xml:space="preserve">         </w:t>
+      </w:r>
+      <w:proofErr w:type="gramStart"/>
+      <w:r>
+        <w:t>listMovies</w:t>
+      </w:r>
+      <w:proofErr w:type="gramEnd"/>
+      <w:r>
+        <w:t>/ -&gt; listMovies module directory</w:t>
       </w:r>
     </w:p>
     <w:p>
@@ -1102,7 +1161,15 @@
     </w:p>
     <w:p>
       <w:r>
-        <w:t xml:space="preserve">         movie/ -&gt; movie module directory</w:t>
+        <w:t xml:space="preserve">         </w:t>
+      </w:r>
+      <w:proofErr w:type="gramStart"/>
+      <w:r>
+        <w:t>movie</w:t>
+      </w:r>
+      <w:proofErr w:type="gramEnd"/>
+      <w:r>
+        <w:t>/ -&gt; movie module directory</w:t>
       </w:r>
     </w:p>
     <w:p>
@@ -1122,17 +1189,25 @@
     </w:p>
     <w:p>
       <w:r>
-        <w:t xml:space="preserve">     lib/ -&gt; javascript libraries</w:t>
-      </w:r>
-    </w:p>
-    <w:p>
-      <w:r>
+        <w:t xml:space="preserve">     </w:t>
+      </w:r>
+      <w:proofErr w:type="gramStart"/>
+      <w:r>
+        <w:t>lib</w:t>
+      </w:r>
+      <w:proofErr w:type="gramEnd"/>
+      <w:r>
+        <w:t>/ -&gt; javascript libraries</w:t>
+      </w:r>
+    </w:p>
+    <w:p>
+      <w:r>
+        <w:lastRenderedPageBreak/>
         <w:t xml:space="preserve">         angular.js -&gt; AngularJS script</w:t>
       </w:r>
     </w:p>
     <w:p>
       <w:r>
-        <w:lastRenderedPageBreak/>
         <w:t xml:space="preserve">    index.html -&gt; main html file</w:t>
       </w:r>
     </w:p>
@@ -1250,8 +1325,16 @@
         <w:rPr>
           <w:i/>
         </w:rPr>
-        <w:t xml:space="preserve">    randomController</w:t>
-      </w:r>
+        <w:t xml:space="preserve">    </w:t>
+      </w:r>
+      <w:proofErr w:type="gramStart"/>
+      <w:r>
+        <w:rPr>
+          <w:i/>
+        </w:rPr>
+        <w:t>randomController</w:t>
+      </w:r>
+      <w:proofErr w:type="gramEnd"/>
       <w:r>
         <w:t xml:space="preserve"> =&gt;</w:t>
       </w:r>
@@ -1314,7 +1397,15 @@
         <w:t>’</w:t>
       </w:r>
       <w:r>
-        <w:t xml:space="preserve"> layer which delegates the CRUD operations to the an </w:t>
+        <w:t xml:space="preserve"> layer which delegates the CRUD operations to </w:t>
+      </w:r>
+      <w:proofErr w:type="gramStart"/>
+      <w:r>
+        <w:t>the an</w:t>
+      </w:r>
+      <w:proofErr w:type="gramEnd"/>
+      <w:r>
+        <w:t xml:space="preserve"> </w:t>
       </w:r>
       <w:r>
         <w:rPr>
@@ -1531,7 +1622,7 @@
         <w:t xml:space="preserve">- On page load, you </w:t>
       </w:r>
       <w:r>
-        <w:t xml:space="preserve">I </w:t>
+        <w:t>I</w:t>
       </w:r>
       <w:r>
         <w:t xml:space="preserve"> display first 20 movies, ordered alphabetically by title.</w:t>
@@ -1609,12 +1700,12 @@
     <w:p/>
     <w:p>
       <w:r>
+        <w:lastRenderedPageBreak/>
         <w:t>- When there is at least one matching movie:</w:t>
       </w:r>
     </w:p>
     <w:p>
       <w:r>
-        <w:lastRenderedPageBreak/>
         <w:t xml:space="preserve"> </w:t>
       </w:r>
       <w:r>
@@ -1787,6 +1878,7 @@
       <w:pPr>
         <w:ind w:firstLine="720"/>
       </w:pPr>
+      <w:proofErr w:type="gramStart"/>
       <w:r>
         <w:rPr>
           <w:b/>
@@ -1797,7 +1889,14 @@
         <w:rPr>
           <w:b/>
         </w:rPr>
-        <w:t>runt test</w:t>
+        <w:t>runt</w:t>
+      </w:r>
+      <w:proofErr w:type="gramEnd"/>
+      <w:r>
+        <w:rPr>
+          <w:b/>
+        </w:rPr>
+        <w:t xml:space="preserve"> test</w:t>
       </w:r>
       <w:r>
         <w:t xml:space="preserve"> </w:t>
@@ -1810,8 +1909,13 @@
       <w:pPr>
         <w:ind w:firstLine="720"/>
       </w:pPr>
-      <w:r>
-        <w:t>we can run any of the test separately by running the following commands:</w:t>
+      <w:proofErr w:type="gramStart"/>
+      <w:r>
+        <w:t>we</w:t>
+      </w:r>
+      <w:proofErr w:type="gramEnd"/>
+      <w:r>
+        <w:t xml:space="preserve"> can run any of the test separately by running the following commands:</w:t>
       </w:r>
     </w:p>
     <w:p>
@@ -1821,11 +1925,25 @@
           <w:b/>
         </w:rPr>
       </w:pPr>
-      <w:r>
-        <w:rPr>
-          <w:b/>
-        </w:rPr>
-        <w:t>grunt e2e</w:t>
+      <w:proofErr w:type="gramStart"/>
+      <w:r>
+        <w:rPr>
+          <w:b/>
+        </w:rPr>
+        <w:t>grunt</w:t>
+      </w:r>
+      <w:proofErr w:type="gramEnd"/>
+      <w:r>
+        <w:rPr>
+          <w:b/>
+        </w:rPr>
+        <w:t xml:space="preserve"> e2e</w:t>
+      </w:r>
+      <w:r>
+        <w:rPr>
+          <w:b/>
+        </w:rPr>
+        <w:t>-test</w:t>
       </w:r>
     </w:p>
     <w:p>
@@ -1835,11 +1953,25 @@
           <w:b/>
         </w:rPr>
       </w:pPr>
-      <w:r>
-        <w:rPr>
-          <w:b/>
-        </w:rPr>
-        <w:t>grunt unit</w:t>
+      <w:proofErr w:type="gramStart"/>
+      <w:r>
+        <w:rPr>
+          <w:b/>
+        </w:rPr>
+        <w:t>grunt</w:t>
+      </w:r>
+      <w:proofErr w:type="gramEnd"/>
+      <w:r>
+        <w:rPr>
+          <w:b/>
+        </w:rPr>
+        <w:t xml:space="preserve"> unit</w:t>
+      </w:r>
+      <w:r>
+        <w:rPr>
+          <w:b/>
+        </w:rPr>
+        <w:t>-test</w:t>
       </w:r>
     </w:p>
     <w:p>
@@ -1849,11 +1981,25 @@
           <w:b/>
         </w:rPr>
       </w:pPr>
-      <w:r>
-        <w:rPr>
-          <w:b/>
-        </w:rPr>
-        <w:t>grunt server-unit</w:t>
+      <w:proofErr w:type="gramStart"/>
+      <w:r>
+        <w:rPr>
+          <w:b/>
+        </w:rPr>
+        <w:t>grunt</w:t>
+      </w:r>
+      <w:proofErr w:type="gramEnd"/>
+      <w:r>
+        <w:rPr>
+          <w:b/>
+        </w:rPr>
+        <w:t xml:space="preserve"> server-</w:t>
+      </w:r>
+      <w:r>
+        <w:rPr>
+          <w:b/>
+        </w:rPr>
+        <w:t>test</w:t>
       </w:r>
     </w:p>
     <w:p>
@@ -1868,6 +2014,32 @@
       <w:pPr>
         <w:ind w:firstLine="720"/>
       </w:pPr>
+      <w:proofErr w:type="gramStart"/>
+      <w:r>
+        <w:rPr>
+          <w:b/>
+        </w:rPr>
+        <w:lastRenderedPageBreak/>
+        <w:t>grunt</w:t>
+      </w:r>
+      <w:proofErr w:type="gramEnd"/>
+      <w:r>
+        <w:rPr>
+          <w:b/>
+        </w:rPr>
+        <w:t xml:space="preserve"> start</w:t>
+      </w:r>
+      <w:r>
+        <w:t xml:space="preserve"> – it rebuilds the project and runs the Express Server</w:t>
+      </w:r>
+    </w:p>
+    <w:p>
+      <w:pPr>
+        <w:ind w:firstLine="720"/>
+      </w:pPr>
+      <w:r>
+        <w:t xml:space="preserve">* Remember to always start the server with </w:t>
+      </w:r>
       <w:r>
         <w:rPr>
           <w:b/>
@@ -1875,24 +2047,6 @@
         <w:t>grunt start</w:t>
       </w:r>
       <w:r>
-        <w:t xml:space="preserve"> – it rebuilds the project and runs the Express Server</w:t>
-      </w:r>
-    </w:p>
-    <w:p>
-      <w:pPr>
-        <w:ind w:firstLine="720"/>
-      </w:pPr>
-      <w:r>
-        <w:lastRenderedPageBreak/>
-        <w:t xml:space="preserve">* Remember to always start the server with </w:t>
-      </w:r>
-      <w:r>
-        <w:rPr>
-          <w:b/>
-        </w:rPr>
-        <w:t>grunt start</w:t>
-      </w:r>
-      <w:r>
         <w:t xml:space="preserve"> be</w:t>
       </w:r>
       <w:r>
@@ -1921,22 +2075,54 @@
     </w:p>
     <w:p>
       <w:r>
-        <w:t xml:space="preserve"> npm run start - starts local server</w:t>
-      </w:r>
-    </w:p>
-    <w:p>
-      <w:r>
-        <w:t xml:space="preserve"> npm run unit - run the karma unit tests</w:t>
-      </w:r>
-    </w:p>
-    <w:p>
-      <w:r>
-        <w:t xml:space="preserve"> npm run e2e - run the protractor tests </w:t>
-      </w:r>
-    </w:p>
-    <w:p>
-      <w:r>
-        <w:t xml:space="preserve"> npm run server-unit - run the backend mocha tests</w:t>
+        <w:t xml:space="preserve"> </w:t>
+      </w:r>
+      <w:proofErr w:type="gramStart"/>
+      <w:r>
+        <w:t>npm</w:t>
+      </w:r>
+      <w:proofErr w:type="gramEnd"/>
+      <w:r>
+        <w:t xml:space="preserve"> run start - starts local server</w:t>
+      </w:r>
+    </w:p>
+    <w:p>
+      <w:r>
+        <w:t xml:space="preserve"> </w:t>
+      </w:r>
+      <w:proofErr w:type="gramStart"/>
+      <w:r>
+        <w:t>npm</w:t>
+      </w:r>
+      <w:proofErr w:type="gramEnd"/>
+      <w:r>
+        <w:t xml:space="preserve"> run unit - run the karma unit tests</w:t>
+      </w:r>
+    </w:p>
+    <w:p>
+      <w:r>
+        <w:t xml:space="preserve"> </w:t>
+      </w:r>
+      <w:proofErr w:type="gramStart"/>
+      <w:r>
+        <w:t>npm</w:t>
+      </w:r>
+      <w:proofErr w:type="gramEnd"/>
+      <w:r>
+        <w:t xml:space="preserve"> run e2e - run the protractor tests </w:t>
+      </w:r>
+    </w:p>
+    <w:p>
+      <w:r>
+        <w:t xml:space="preserve"> </w:t>
+      </w:r>
+      <w:proofErr w:type="gramStart"/>
+      <w:r>
+        <w:t>npm</w:t>
+      </w:r>
+      <w:proofErr w:type="gramEnd"/>
+      <w:r>
+        <w:t xml:space="preserve"> run server-unit - run the backend mocha tests</w:t>
       </w:r>
     </w:p>
     <w:sectPr>
@@ -2346,6 +2532,7 @@
   <w:style w:type="character" w:default="1" w:styleId="DefaultParagraphFont">
     <w:name w:val="Default Paragraph Font"/>
     <w:uiPriority w:val="1"/>
+    <w:semiHidden/>
     <w:unhideWhenUsed/>
   </w:style>
   <w:style w:type="table" w:default="1" w:styleId="TableNormal">

</xml_diff>